<commit_message>
TSP data and Compression up to first video
</commit_message>
<xml_diff>
--- a/Assignment 2/Computabillity/report/Report.docx
+++ b/Assignment 2/Computabillity/report/Report.docx
@@ -31,6 +31,21 @@
           <w:rFonts w:cs="Calibri"/>
         </w:rPr>
       </w:pPr>
+      <w:hyperlink r:id="rId7" w:history="1">
+        <w:r>
+          <w:rPr>
+            <w:rStyle w:val="Hyperlink"/>
+            <w:rFonts w:cs="Calibri"/>
+          </w:rPr>
+          <w:t>http://comopt.ifi.uni-heidelberg.de/software/TSPLIB95/tsp95.pdf</w:t>
+        </w:r>
+      </w:hyperlink>
+      <w:r>
+        <w:rPr>
+          <w:rFonts w:cs="Calibri"/>
+        </w:rPr>
+        <w:t xml:space="preserve"> </w:t>
+      </w:r>
     </w:p>
     <w:p>
       <w:pPr>
@@ -153,7 +168,7 @@
                     </pic:cNvPicPr>
                   </pic:nvPicPr>
                   <pic:blipFill>
-                    <a:blip r:embed="rId7">
+                    <a:blip r:embed="rId8">
                       <a:extLst>
                         <a:ext uri="{28A0092B-C50C-407E-A947-70E740481C1C}">
                           <a14:useLocalDpi xmlns:a14="http://schemas.microsoft.com/office/drawing/2010/main" val="0"/>
@@ -272,7 +287,7 @@
                     <pic:cNvPicPr/>
                   </pic:nvPicPr>
                   <pic:blipFill>
-                    <a:blip r:embed="rId8"/>
+                    <a:blip r:embed="rId9"/>
                     <a:stretch>
                       <a:fillRect/>
                     </a:stretch>
@@ -312,7 +327,7 @@
             <wp:cNvGraphicFramePr/>
             <a:graphic xmlns:a="http://schemas.openxmlformats.org/drawingml/2006/main">
               <a:graphicData uri="http://schemas.openxmlformats.org/drawingml/2006/chart">
-                <c:chart xmlns:c="http://schemas.openxmlformats.org/drawingml/2006/chart" xmlns:r="http://schemas.openxmlformats.org/officeDocument/2006/relationships" r:id="rId9"/>
+                <c:chart xmlns:c="http://schemas.openxmlformats.org/drawingml/2006/chart" xmlns:r="http://schemas.openxmlformats.org/officeDocument/2006/relationships" r:id="rId10"/>
               </a:graphicData>
             </a:graphic>
           </wp:inline>
@@ -339,7 +354,7 @@
             <wp:cNvGraphicFramePr/>
             <a:graphic xmlns:a="http://schemas.openxmlformats.org/drawingml/2006/main">
               <a:graphicData uri="http://schemas.openxmlformats.org/drawingml/2006/chart">
-                <c:chart xmlns:c="http://schemas.openxmlformats.org/drawingml/2006/chart" xmlns:r="http://schemas.openxmlformats.org/officeDocument/2006/relationships" r:id="rId10"/>
+                <c:chart xmlns:c="http://schemas.openxmlformats.org/drawingml/2006/chart" xmlns:r="http://schemas.openxmlformats.org/officeDocument/2006/relationships" r:id="rId11"/>
               </a:graphicData>
             </a:graphic>
           </wp:inline>
@@ -365,7 +380,7 @@
             <wp:cNvGraphicFramePr/>
             <a:graphic xmlns:a="http://schemas.openxmlformats.org/drawingml/2006/main">
               <a:graphicData uri="http://schemas.openxmlformats.org/drawingml/2006/chart">
-                <c:chart xmlns:c="http://schemas.openxmlformats.org/drawingml/2006/chart" xmlns:r="http://schemas.openxmlformats.org/officeDocument/2006/relationships" r:id="rId11"/>
+                <c:chart xmlns:c="http://schemas.openxmlformats.org/drawingml/2006/chart" xmlns:r="http://schemas.openxmlformats.org/officeDocument/2006/relationships" r:id="rId12"/>
               </a:graphicData>
             </a:graphic>
           </wp:inline>
@@ -392,7 +407,7 @@
             <wp:cNvGraphicFramePr/>
             <a:graphic xmlns:a="http://schemas.openxmlformats.org/drawingml/2006/main">
               <a:graphicData uri="http://schemas.openxmlformats.org/drawingml/2006/chart">
-                <c:chart xmlns:c="http://schemas.openxmlformats.org/drawingml/2006/chart" xmlns:r="http://schemas.openxmlformats.org/officeDocument/2006/relationships" r:id="rId12"/>
+                <c:chart xmlns:c="http://schemas.openxmlformats.org/drawingml/2006/chart" xmlns:r="http://schemas.openxmlformats.org/officeDocument/2006/relationships" r:id="rId13"/>
               </a:graphicData>
             </a:graphic>
           </wp:inline>
@@ -531,7 +546,7 @@
       </w:r>
     </w:p>
     <w:sectPr>
-      <w:footerReference w:type="default" r:id="rId13"/>
+      <w:footerReference w:type="default" r:id="rId14"/>
       <w:pgSz w:w="11906" w:h="16838"/>
       <w:pgMar w:top="1440" w:right="1440" w:bottom="1440" w:left="1440" w:header="708" w:footer="708" w:gutter="0"/>
       <w:cols w:space="708"/>
@@ -1655,6 +1670,7 @@
   <w:style w:type="character" w:default="1" w:styleId="DefaultParagraphFont">
     <w:name w:val="Default Paragraph Font"/>
     <w:uiPriority w:val="1"/>
+    <w:semiHidden/>
     <w:unhideWhenUsed/>
   </w:style>
   <w:style w:type="table" w:default="1" w:styleId="TableNormal">
@@ -2011,6 +2027,29 @@
     <w:rsid w:val="006F2405"/>
     <w:rPr>
       <w:rFonts w:ascii="Calibri" w:hAnsi="Calibri"/>
+    </w:rPr>
+  </w:style>
+  <w:style w:type="character" w:styleId="Hyperlink">
+    <w:name w:val="Hyperlink"/>
+    <w:basedOn w:val="DefaultParagraphFont"/>
+    <w:uiPriority w:val="99"/>
+    <w:unhideWhenUsed/>
+    <w:rsid w:val="004831A9"/>
+    <w:rPr>
+      <w:color w:val="467886" w:themeColor="hyperlink"/>
+      <w:u w:val="single"/>
+    </w:rPr>
+  </w:style>
+  <w:style w:type="character" w:styleId="UnresolvedMention">
+    <w:name w:val="Unresolved Mention"/>
+    <w:basedOn w:val="DefaultParagraphFont"/>
+    <w:uiPriority w:val="99"/>
+    <w:semiHidden/>
+    <w:unhideWhenUsed/>
+    <w:rsid w:val="004831A9"/>
+    <w:rPr>
+      <w:color w:val="605E5C"/>
+      <w:shd w:val="clear" w:color="auto" w:fill="E1DFDD"/>
     </w:rPr>
   </w:style>
 </w:styles>

</xml_diff>